<commit_message>
<docs>(StockTrendPredictor): Added GIT commands, documentation and readme file
</commit_message>
<xml_diff>
--- a/StockTrendPredictor/Notebooks/Documentation.docx
+++ b/StockTrendPredictor/Notebooks/Documentation.docx
@@ -59,7 +59,7 @@
     <w:p>
       <w:r>
         <w:pict w14:anchorId="30D0596F">
-          <v:rect id="_x0000_i1085" style="width:0;height:1.5pt" o:hralign="center" o:hrstd="t" o:hr="t" fillcolor="#a0a0a0" stroked="f"/>
+          <v:rect id="_x0000_i1025" style="width:0;height:1.5pt" o:hralign="center" o:hrstd="t" o:hr="t" fillcolor="#a0a0a0" stroked="f"/>
         </w:pict>
       </w:r>
     </w:p>
@@ -245,7 +245,7 @@
     <w:p>
       <w:r>
         <w:pict w14:anchorId="4403B78A">
-          <v:rect id="_x0000_i1086" style="width:0;height:1.5pt" o:hralign="center" o:hrstd="t" o:hr="t" fillcolor="#a0a0a0" stroked="f"/>
+          <v:rect id="_x0000_i1026" style="width:0;height:1.5pt" o:hralign="center" o:hrstd="t" o:hr="t" fillcolor="#a0a0a0" stroked="f"/>
         </w:pict>
       </w:r>
     </w:p>
@@ -540,7 +540,7 @@
     <w:p>
       <w:r>
         <w:pict w14:anchorId="5DA4F628">
-          <v:rect id="_x0000_i1087" style="width:0;height:1.5pt" o:hralign="center" o:hrstd="t" o:hr="t" fillcolor="#a0a0a0" stroked="f"/>
+          <v:rect id="_x0000_i1027" style="width:0;height:1.5pt" o:hralign="center" o:hrstd="t" o:hr="t" fillcolor="#a0a0a0" stroked="f"/>
         </w:pict>
       </w:r>
     </w:p>
@@ -725,7 +725,7 @@
     <w:p>
       <w:r>
         <w:pict w14:anchorId="1C84523F">
-          <v:rect id="_x0000_i1088" style="width:0;height:1.5pt" o:hralign="center" o:hrstd="t" o:hr="t" fillcolor="#a0a0a0" stroked="f"/>
+          <v:rect id="_x0000_i1028" style="width:0;height:1.5pt" o:hralign="center" o:hrstd="t" o:hr="t" fillcolor="#a0a0a0" stroked="f"/>
         </w:pict>
       </w:r>
     </w:p>
@@ -894,7 +894,7 @@
     <w:p>
       <w:r>
         <w:pict w14:anchorId="1B53FC14">
-          <v:rect id="_x0000_i1089" style="width:0;height:1.5pt" o:hralign="center" o:hrstd="t" o:hr="t" fillcolor="#a0a0a0" stroked="f"/>
+          <v:rect id="_x0000_i1029" style="width:0;height:1.5pt" o:hralign="center" o:hrstd="t" o:hr="t" fillcolor="#a0a0a0" stroked="f"/>
         </w:pict>
       </w:r>
     </w:p>
@@ -1043,7 +1043,7 @@
     <w:p>
       <w:r>
         <w:pict w14:anchorId="7FFA3FC9">
-          <v:rect id="_x0000_i1090" style="width:0;height:1.5pt" o:hralign="center" o:hrstd="t" o:hr="t" fillcolor="#a0a0a0" stroked="f"/>
+          <v:rect id="_x0000_i1030" style="width:0;height:1.5pt" o:hralign="center" o:hrstd="t" o:hr="t" fillcolor="#a0a0a0" stroked="f"/>
         </w:pict>
       </w:r>
     </w:p>
@@ -1137,7 +1137,7 @@
     <w:p>
       <w:r>
         <w:pict w14:anchorId="3E6E0EE3">
-          <v:rect id="_x0000_i1091" style="width:0;height:1.5pt" o:hralign="center" o:hrstd="t" o:hr="t" fillcolor="#a0a0a0" stroked="f"/>
+          <v:rect id="_x0000_i1031" style="width:0;height:1.5pt" o:hralign="center" o:hrstd="t" o:hr="t" fillcolor="#a0a0a0" stroked="f"/>
         </w:pict>
       </w:r>
     </w:p>
@@ -1256,7 +1256,7 @@
     <w:p>
       <w:r>
         <w:pict w14:anchorId="1F3DE086">
-          <v:rect id="_x0000_i1092" style="width:0;height:1.5pt" o:hralign="center" o:hrstd="t" o:hr="t" fillcolor="#a0a0a0" stroked="f"/>
+          <v:rect id="_x0000_i1032" style="width:0;height:1.5pt" o:hralign="center" o:hrstd="t" o:hr="t" fillcolor="#a0a0a0" stroked="f"/>
         </w:pict>
       </w:r>
     </w:p>
@@ -1439,7 +1439,7 @@
     <w:p>
       <w:r>
         <w:pict w14:anchorId="23DB4827">
-          <v:rect id="_x0000_i1093" style="width:0;height:1.5pt" o:hralign="center" o:hrstd="t" o:hr="t" fillcolor="#a0a0a0" stroked="f"/>
+          <v:rect id="_x0000_i1033" style="width:0;height:1.5pt" o:hralign="center" o:hrstd="t" o:hr="t" fillcolor="#a0a0a0" stroked="f"/>
         </w:pict>
       </w:r>
     </w:p>
@@ -1536,7 +1536,7 @@
     <w:p>
       <w:r>
         <w:pict w14:anchorId="2E6BC0FB">
-          <v:rect id="_x0000_i1094" style="width:0;height:1.5pt" o:hralign="center" o:hrstd="t" o:hr="t" fillcolor="#a0a0a0" stroked="f"/>
+          <v:rect id="_x0000_i1034" style="width:0;height:1.5pt" o:hralign="center" o:hrstd="t" o:hr="t" fillcolor="#a0a0a0" stroked="f"/>
         </w:pict>
       </w:r>
     </w:p>
@@ -1870,7 +1870,7 @@
     <w:p>
       <w:r>
         <w:pict w14:anchorId="06E61B42">
-          <v:rect id="_x0000_i1111" style="width:0;height:1.5pt" o:hralign="center" o:hrstd="t" o:hr="t" fillcolor="#a0a0a0" stroked="f"/>
+          <v:rect id="_x0000_i1035" style="width:0;height:1.5pt" o:hralign="center" o:hrstd="t" o:hr="t" fillcolor="#a0a0a0" stroked="f"/>
         </w:pict>
       </w:r>
     </w:p>
@@ -2761,6 +2761,351 @@
       </w:tr>
     </w:tbl>
     <w:p/>
+    <w:p>
+      <w:pPr>
+        <w:rPr>
+          <w:b/>
+          <w:bCs/>
+        </w:rPr>
+      </w:pPr>
+      <w:r>
+        <w:rPr>
+          <w:b/>
+          <w:bCs/>
+        </w:rPr>
+        <w:t>Project Setup (as a professional DS team)</w:t>
+      </w:r>
+    </w:p>
+    <w:p>
+      <w:pPr>
+        <w:numPr>
+          <w:ilvl w:val="0"/>
+          <w:numId w:val="16"/>
+        </w:numPr>
+      </w:pPr>
+      <w:r>
+        <w:rPr>
+          <w:rFonts w:ascii="Segoe UI Emoji" w:hAnsi="Segoe UI Emoji" w:cs="Segoe UI Emoji"/>
+        </w:rPr>
+        <w:t>✅</w:t>
+      </w:r>
+      <w:r>
+        <w:t xml:space="preserve"> Create project folder with structure:</w:t>
+      </w:r>
+    </w:p>
+    <w:p>
+      <w:pPr>
+        <w:ind w:left="720"/>
+      </w:pPr>
+      <w:proofErr w:type="spellStart"/>
+      <w:r>
+        <w:t>StockTrendPredictor</w:t>
+      </w:r>
+      <w:proofErr w:type="spellEnd"/>
+      <w:r>
+        <w:t>/</w:t>
+      </w:r>
+    </w:p>
+    <w:p>
+      <w:pPr>
+        <w:ind w:left="1440"/>
+      </w:pPr>
+      <w:r>
+        <w:rPr>
+          <w:rFonts w:ascii="MS Gothic" w:eastAsia="MS Gothic" w:hAnsi="MS Gothic" w:cs="MS Gothic" w:hint="eastAsia"/>
+        </w:rPr>
+        <w:t>├</w:t>
+      </w:r>
+      <w:r>
+        <w:rPr>
+          <w:rFonts w:ascii="Aptos" w:hAnsi="Aptos" w:cs="Aptos"/>
+        </w:rPr>
+        <w:t>──</w:t>
+      </w:r>
+      <w:r>
+        <w:t xml:space="preserve"> data/</w:t>
+      </w:r>
+    </w:p>
+    <w:p>
+      <w:pPr>
+        <w:ind w:left="1440"/>
+      </w:pPr>
+      <w:r>
+        <w:rPr>
+          <w:rFonts w:ascii="MS Gothic" w:eastAsia="MS Gothic" w:hAnsi="MS Gothic" w:cs="MS Gothic" w:hint="eastAsia"/>
+        </w:rPr>
+        <w:t>├</w:t>
+      </w:r>
+      <w:r>
+        <w:rPr>
+          <w:rFonts w:ascii="Aptos" w:hAnsi="Aptos" w:cs="Aptos"/>
+        </w:rPr>
+        <w:t>──</w:t>
+      </w:r>
+      <w:r>
+        <w:t xml:space="preserve"> notebooks/</w:t>
+      </w:r>
+    </w:p>
+    <w:p>
+      <w:pPr>
+        <w:ind w:left="1440"/>
+      </w:pPr>
+      <w:r>
+        <w:rPr>
+          <w:rFonts w:ascii="MS Gothic" w:eastAsia="MS Gothic" w:hAnsi="MS Gothic" w:cs="MS Gothic" w:hint="eastAsia"/>
+        </w:rPr>
+        <w:t>├</w:t>
+      </w:r>
+      <w:r>
+        <w:rPr>
+          <w:rFonts w:ascii="Aptos" w:hAnsi="Aptos" w:cs="Aptos"/>
+        </w:rPr>
+        <w:t>──</w:t>
+      </w:r>
+      <w:r>
+        <w:t xml:space="preserve"> scripts/</w:t>
+      </w:r>
+    </w:p>
+    <w:p>
+      <w:pPr>
+        <w:ind w:left="1440"/>
+      </w:pPr>
+      <w:r>
+        <w:rPr>
+          <w:rFonts w:ascii="MS Gothic" w:eastAsia="MS Gothic" w:hAnsi="MS Gothic" w:cs="MS Gothic" w:hint="eastAsia"/>
+        </w:rPr>
+        <w:lastRenderedPageBreak/>
+        <w:t>├</w:t>
+      </w:r>
+      <w:r>
+        <w:rPr>
+          <w:rFonts w:ascii="Aptos" w:hAnsi="Aptos" w:cs="Aptos"/>
+        </w:rPr>
+        <w:t>──</w:t>
+      </w:r>
+      <w:r>
+        <w:t xml:space="preserve"> models/</w:t>
+      </w:r>
+    </w:p>
+    <w:p>
+      <w:pPr>
+        <w:ind w:left="1440"/>
+      </w:pPr>
+      <w:r>
+        <w:rPr>
+          <w:rFonts w:ascii="MS Gothic" w:eastAsia="MS Gothic" w:hAnsi="MS Gothic" w:cs="MS Gothic" w:hint="eastAsia"/>
+        </w:rPr>
+        <w:t>├</w:t>
+      </w:r>
+      <w:r>
+        <w:rPr>
+          <w:rFonts w:ascii="Aptos" w:hAnsi="Aptos" w:cs="Aptos"/>
+        </w:rPr>
+        <w:t>──</w:t>
+      </w:r>
+      <w:r>
+        <w:t xml:space="preserve"> app/</w:t>
+      </w:r>
+    </w:p>
+    <w:p>
+      <w:pPr>
+        <w:ind w:left="1440"/>
+      </w:pPr>
+      <w:r>
+        <w:rPr>
+          <w:rFonts w:ascii="MS Gothic" w:eastAsia="MS Gothic" w:hAnsi="MS Gothic" w:cs="MS Gothic" w:hint="eastAsia"/>
+        </w:rPr>
+        <w:t>├</w:t>
+      </w:r>
+      <w:r>
+        <w:rPr>
+          <w:rFonts w:ascii="Aptos" w:hAnsi="Aptos" w:cs="Aptos"/>
+        </w:rPr>
+        <w:t>──</w:t>
+      </w:r>
+      <w:r>
+        <w:t xml:space="preserve"> tests/</w:t>
+      </w:r>
+    </w:p>
+    <w:p>
+      <w:pPr>
+        <w:ind w:left="1440"/>
+      </w:pPr>
+      <w:r>
+        <w:rPr>
+          <w:rFonts w:ascii="MS Gothic" w:eastAsia="MS Gothic" w:hAnsi="MS Gothic" w:cs="MS Gothic" w:hint="eastAsia"/>
+        </w:rPr>
+        <w:t>├</w:t>
+      </w:r>
+      <w:r>
+        <w:rPr>
+          <w:rFonts w:ascii="Aptos" w:hAnsi="Aptos" w:cs="Aptos"/>
+        </w:rPr>
+        <w:t>──</w:t>
+      </w:r>
+      <w:r>
+        <w:t xml:space="preserve"> reports/</w:t>
+      </w:r>
+    </w:p>
+    <w:p>
+      <w:pPr>
+        <w:ind w:left="1440"/>
+      </w:pPr>
+      <w:r>
+        <w:rPr>
+          <w:rFonts w:ascii="MS Gothic" w:eastAsia="MS Gothic" w:hAnsi="MS Gothic" w:cs="MS Gothic" w:hint="eastAsia"/>
+        </w:rPr>
+        <w:t>├</w:t>
+      </w:r>
+      <w:r>
+        <w:rPr>
+          <w:rFonts w:ascii="Aptos" w:hAnsi="Aptos" w:cs="Aptos"/>
+        </w:rPr>
+        <w:t>──</w:t>
+      </w:r>
+      <w:r>
+        <w:t xml:space="preserve"> README.md</w:t>
+      </w:r>
+    </w:p>
+    <w:p>
+      <w:pPr>
+        <w:ind w:left="1440"/>
+      </w:pPr>
+      <w:r>
+        <w:t>└── requirements.txt</w:t>
+      </w:r>
+    </w:p>
+    <w:p>
+      <w:pPr>
+        <w:numPr>
+          <w:ilvl w:val="0"/>
+          <w:numId w:val="16"/>
+        </w:numPr>
+      </w:pPr>
+      <w:r>
+        <w:rPr>
+          <w:rFonts w:ascii="Segoe UI Emoji" w:hAnsi="Segoe UI Emoji" w:cs="Segoe UI Emoji"/>
+        </w:rPr>
+        <w:t>✅</w:t>
+      </w:r>
+      <w:r>
+        <w:t xml:space="preserve"> Set up GitHub repo with:</w:t>
+      </w:r>
+    </w:p>
+    <w:p>
+      <w:pPr>
+        <w:numPr>
+          <w:ilvl w:val="1"/>
+          <w:numId w:val="16"/>
+        </w:numPr>
+      </w:pPr>
+      <w:r>
+        <w:t>main branch (for production-level)</w:t>
+      </w:r>
+    </w:p>
+    <w:p>
+      <w:pPr>
+        <w:numPr>
+          <w:ilvl w:val="1"/>
+          <w:numId w:val="16"/>
+        </w:numPr>
+      </w:pPr>
+      <w:r>
+        <w:t>dev branch (for experimenting)</w:t>
+      </w:r>
+    </w:p>
+    <w:p>
+      <w:pPr>
+        <w:numPr>
+          <w:ilvl w:val="1"/>
+          <w:numId w:val="16"/>
+        </w:numPr>
+      </w:pPr>
+      <w:r>
+        <w:t>Enable GitHub issues for tracking bugs/tasks</w:t>
+      </w:r>
+    </w:p>
+    <w:p>
+      <w:pPr>
+        <w:numPr>
+          <w:ilvl w:val="0"/>
+          <w:numId w:val="16"/>
+        </w:numPr>
+      </w:pPr>
+      <w:r>
+        <w:rPr>
+          <w:rFonts w:ascii="Segoe UI Emoji" w:hAnsi="Segoe UI Emoji" w:cs="Segoe UI Emoji"/>
+        </w:rPr>
+        <w:t>✅</w:t>
+      </w:r>
+      <w:r>
+        <w:t xml:space="preserve"> Create README.md starter with:</w:t>
+      </w:r>
+    </w:p>
+    <w:p>
+      <w:pPr>
+        <w:numPr>
+          <w:ilvl w:val="1"/>
+          <w:numId w:val="16"/>
+        </w:numPr>
+      </w:pPr>
+      <w:r>
+        <w:t>Title</w:t>
+      </w:r>
+    </w:p>
+    <w:p>
+      <w:pPr>
+        <w:numPr>
+          <w:ilvl w:val="1"/>
+          <w:numId w:val="16"/>
+        </w:numPr>
+      </w:pPr>
+      <w:r>
+        <w:t>Problem Statement</w:t>
+      </w:r>
+    </w:p>
+    <w:p>
+      <w:pPr>
+        <w:numPr>
+          <w:ilvl w:val="1"/>
+          <w:numId w:val="16"/>
+        </w:numPr>
+      </w:pPr>
+      <w:r>
+        <w:t>Project Scope</w:t>
+      </w:r>
+    </w:p>
+    <w:p>
+      <w:pPr>
+        <w:numPr>
+          <w:ilvl w:val="1"/>
+          <w:numId w:val="16"/>
+        </w:numPr>
+      </w:pPr>
+      <w:r>
+        <w:t xml:space="preserve">Tools Used (Python, pandas, scikit-learn, </w:t>
+      </w:r>
+      <w:proofErr w:type="spellStart"/>
+      <w:r>
+        <w:t>yfinance</w:t>
+      </w:r>
+      <w:proofErr w:type="spellEnd"/>
+      <w:r>
+        <w:t>, VADER, etc.)</w:t>
+      </w:r>
+    </w:p>
+    <w:p>
+      <w:pPr>
+        <w:numPr>
+          <w:ilvl w:val="1"/>
+          <w:numId w:val="16"/>
+        </w:numPr>
+      </w:pPr>
+      <w:r>
+        <w:t>Phase-wise breakdown (to show your structure to recruiters!)</w:t>
+      </w:r>
+    </w:p>
+    <w:p/>
     <w:sectPr>
       <w:pgSz w:w="11906" w:h="16838"/>
       <w:pgMar w:top="720" w:right="720" w:bottom="720" w:left="720" w:header="708" w:footer="708" w:gutter="0"/>
@@ -3072,6 +3417,155 @@
     </w:lvl>
   </w:abstractNum>
   <w:abstractNum w:abstractNumId="2" w15:restartNumberingAfterBreak="0">
+    <w:nsid w:val="115D57EA"/>
+    <w:multiLevelType w:val="multilevel"/>
+    <w:tmpl w:val="DB665158"/>
+    <w:lvl w:ilvl="0">
+      <w:start w:val="1"/>
+      <w:numFmt w:val="bullet"/>
+      <w:lvlText w:val=""/>
+      <w:lvlJc w:val="left"/>
+      <w:pPr>
+        <w:tabs>
+          <w:tab w:val="num" w:pos="720"/>
+        </w:tabs>
+        <w:ind w:left="720" w:hanging="360"/>
+      </w:pPr>
+      <w:rPr>
+        <w:rFonts w:ascii="Symbol" w:hAnsi="Symbol" w:hint="default"/>
+        <w:sz w:val="20"/>
+      </w:rPr>
+    </w:lvl>
+    <w:lvl w:ilvl="1">
+      <w:start w:val="1"/>
+      <w:numFmt w:val="bullet"/>
+      <w:lvlText w:val="o"/>
+      <w:lvlJc w:val="left"/>
+      <w:pPr>
+        <w:tabs>
+          <w:tab w:val="num" w:pos="1440"/>
+        </w:tabs>
+        <w:ind w:left="1440" w:hanging="360"/>
+      </w:pPr>
+      <w:rPr>
+        <w:rFonts w:ascii="Courier New" w:hAnsi="Courier New" w:hint="default"/>
+        <w:sz w:val="20"/>
+      </w:rPr>
+    </w:lvl>
+    <w:lvl w:ilvl="2" w:tentative="1">
+      <w:start w:val="1"/>
+      <w:numFmt w:val="bullet"/>
+      <w:lvlText w:val=""/>
+      <w:lvlJc w:val="left"/>
+      <w:pPr>
+        <w:tabs>
+          <w:tab w:val="num" w:pos="2160"/>
+        </w:tabs>
+        <w:ind w:left="2160" w:hanging="360"/>
+      </w:pPr>
+      <w:rPr>
+        <w:rFonts w:ascii="Wingdings" w:hAnsi="Wingdings" w:hint="default"/>
+        <w:sz w:val="20"/>
+      </w:rPr>
+    </w:lvl>
+    <w:lvl w:ilvl="3" w:tentative="1">
+      <w:start w:val="1"/>
+      <w:numFmt w:val="bullet"/>
+      <w:lvlText w:val=""/>
+      <w:lvlJc w:val="left"/>
+      <w:pPr>
+        <w:tabs>
+          <w:tab w:val="num" w:pos="2880"/>
+        </w:tabs>
+        <w:ind w:left="2880" w:hanging="360"/>
+      </w:pPr>
+      <w:rPr>
+        <w:rFonts w:ascii="Wingdings" w:hAnsi="Wingdings" w:hint="default"/>
+        <w:sz w:val="20"/>
+      </w:rPr>
+    </w:lvl>
+    <w:lvl w:ilvl="4" w:tentative="1">
+      <w:start w:val="1"/>
+      <w:numFmt w:val="bullet"/>
+      <w:lvlText w:val=""/>
+      <w:lvlJc w:val="left"/>
+      <w:pPr>
+        <w:tabs>
+          <w:tab w:val="num" w:pos="3600"/>
+        </w:tabs>
+        <w:ind w:left="3600" w:hanging="360"/>
+      </w:pPr>
+      <w:rPr>
+        <w:rFonts w:ascii="Wingdings" w:hAnsi="Wingdings" w:hint="default"/>
+        <w:sz w:val="20"/>
+      </w:rPr>
+    </w:lvl>
+    <w:lvl w:ilvl="5" w:tentative="1">
+      <w:start w:val="1"/>
+      <w:numFmt w:val="bullet"/>
+      <w:lvlText w:val=""/>
+      <w:lvlJc w:val="left"/>
+      <w:pPr>
+        <w:tabs>
+          <w:tab w:val="num" w:pos="4320"/>
+        </w:tabs>
+        <w:ind w:left="4320" w:hanging="360"/>
+      </w:pPr>
+      <w:rPr>
+        <w:rFonts w:ascii="Wingdings" w:hAnsi="Wingdings" w:hint="default"/>
+        <w:sz w:val="20"/>
+      </w:rPr>
+    </w:lvl>
+    <w:lvl w:ilvl="6" w:tentative="1">
+      <w:start w:val="1"/>
+      <w:numFmt w:val="bullet"/>
+      <w:lvlText w:val=""/>
+      <w:lvlJc w:val="left"/>
+      <w:pPr>
+        <w:tabs>
+          <w:tab w:val="num" w:pos="5040"/>
+        </w:tabs>
+        <w:ind w:left="5040" w:hanging="360"/>
+      </w:pPr>
+      <w:rPr>
+        <w:rFonts w:ascii="Wingdings" w:hAnsi="Wingdings" w:hint="default"/>
+        <w:sz w:val="20"/>
+      </w:rPr>
+    </w:lvl>
+    <w:lvl w:ilvl="7" w:tentative="1">
+      <w:start w:val="1"/>
+      <w:numFmt w:val="bullet"/>
+      <w:lvlText w:val=""/>
+      <w:lvlJc w:val="left"/>
+      <w:pPr>
+        <w:tabs>
+          <w:tab w:val="num" w:pos="5760"/>
+        </w:tabs>
+        <w:ind w:left="5760" w:hanging="360"/>
+      </w:pPr>
+      <w:rPr>
+        <w:rFonts w:ascii="Wingdings" w:hAnsi="Wingdings" w:hint="default"/>
+        <w:sz w:val="20"/>
+      </w:rPr>
+    </w:lvl>
+    <w:lvl w:ilvl="8" w:tentative="1">
+      <w:start w:val="1"/>
+      <w:numFmt w:val="bullet"/>
+      <w:lvlText w:val=""/>
+      <w:lvlJc w:val="left"/>
+      <w:pPr>
+        <w:tabs>
+          <w:tab w:val="num" w:pos="6480"/>
+        </w:tabs>
+        <w:ind w:left="6480" w:hanging="360"/>
+      </w:pPr>
+      <w:rPr>
+        <w:rFonts w:ascii="Wingdings" w:hAnsi="Wingdings" w:hint="default"/>
+        <w:sz w:val="20"/>
+      </w:rPr>
+    </w:lvl>
+  </w:abstractNum>
+  <w:abstractNum w:abstractNumId="3" w15:restartNumberingAfterBreak="0">
     <w:nsid w:val="154361C4"/>
     <w:multiLevelType w:val="multilevel"/>
     <w:tmpl w:val="BB7E521E"/>
@@ -3220,7 +3714,7 @@
       </w:rPr>
     </w:lvl>
   </w:abstractNum>
-  <w:abstractNum w:abstractNumId="3" w15:restartNumberingAfterBreak="0">
+  <w:abstractNum w:abstractNumId="4" w15:restartNumberingAfterBreak="0">
     <w:nsid w:val="1A4F7637"/>
     <w:multiLevelType w:val="multilevel"/>
     <w:tmpl w:val="C682F332"/>
@@ -3369,7 +3863,7 @@
       </w:rPr>
     </w:lvl>
   </w:abstractNum>
-  <w:abstractNum w:abstractNumId="4" w15:restartNumberingAfterBreak="0">
+  <w:abstractNum w:abstractNumId="5" w15:restartNumberingAfterBreak="0">
     <w:nsid w:val="1BB404C2"/>
     <w:multiLevelType w:val="multilevel"/>
     <w:tmpl w:val="49C0A33A"/>
@@ -3518,7 +4012,7 @@
       </w:rPr>
     </w:lvl>
   </w:abstractNum>
-  <w:abstractNum w:abstractNumId="5" w15:restartNumberingAfterBreak="0">
+  <w:abstractNum w:abstractNumId="6" w15:restartNumberingAfterBreak="0">
     <w:nsid w:val="315254CF"/>
     <w:multiLevelType w:val="multilevel"/>
     <w:tmpl w:val="B10A3E46"/>
@@ -3667,7 +4161,7 @@
       </w:rPr>
     </w:lvl>
   </w:abstractNum>
-  <w:abstractNum w:abstractNumId="6" w15:restartNumberingAfterBreak="0">
+  <w:abstractNum w:abstractNumId="7" w15:restartNumberingAfterBreak="0">
     <w:nsid w:val="36BF7404"/>
     <w:multiLevelType w:val="multilevel"/>
     <w:tmpl w:val="1E5ABF3C"/>
@@ -3816,7 +4310,7 @@
       </w:rPr>
     </w:lvl>
   </w:abstractNum>
-  <w:abstractNum w:abstractNumId="7" w15:restartNumberingAfterBreak="0">
+  <w:abstractNum w:abstractNumId="8" w15:restartNumberingAfterBreak="0">
     <w:nsid w:val="43165F7E"/>
     <w:multiLevelType w:val="multilevel"/>
     <w:tmpl w:val="5E96258E"/>
@@ -3965,7 +4459,7 @@
       </w:rPr>
     </w:lvl>
   </w:abstractNum>
-  <w:abstractNum w:abstractNumId="8" w15:restartNumberingAfterBreak="0">
+  <w:abstractNum w:abstractNumId="9" w15:restartNumberingAfterBreak="0">
     <w:nsid w:val="50EC375B"/>
     <w:multiLevelType w:val="multilevel"/>
     <w:tmpl w:val="C75A549A"/>
@@ -4114,7 +4608,7 @@
       </w:rPr>
     </w:lvl>
   </w:abstractNum>
-  <w:abstractNum w:abstractNumId="9" w15:restartNumberingAfterBreak="0">
+  <w:abstractNum w:abstractNumId="10" w15:restartNumberingAfterBreak="0">
     <w:nsid w:val="5D3E4BF8"/>
     <w:multiLevelType w:val="multilevel"/>
     <w:tmpl w:val="5A2A5C1C"/>
@@ -4263,7 +4757,7 @@
       </w:rPr>
     </w:lvl>
   </w:abstractNum>
-  <w:abstractNum w:abstractNumId="10" w15:restartNumberingAfterBreak="0">
+  <w:abstractNum w:abstractNumId="11" w15:restartNumberingAfterBreak="0">
     <w:nsid w:val="676F5FB8"/>
     <w:multiLevelType w:val="multilevel"/>
     <w:tmpl w:val="B70CE0AA"/>
@@ -4412,7 +4906,7 @@
       </w:rPr>
     </w:lvl>
   </w:abstractNum>
-  <w:abstractNum w:abstractNumId="11" w15:restartNumberingAfterBreak="0">
+  <w:abstractNum w:abstractNumId="12" w15:restartNumberingAfterBreak="0">
     <w:nsid w:val="6C9F6B3E"/>
     <w:multiLevelType w:val="multilevel"/>
     <w:tmpl w:val="EF60CB9E"/>
@@ -4561,7 +5055,7 @@
       </w:rPr>
     </w:lvl>
   </w:abstractNum>
-  <w:abstractNum w:abstractNumId="12" w15:restartNumberingAfterBreak="0">
+  <w:abstractNum w:abstractNumId="13" w15:restartNumberingAfterBreak="0">
     <w:nsid w:val="6ED410C5"/>
     <w:multiLevelType w:val="multilevel"/>
     <w:tmpl w:val="147E7E94"/>
@@ -4710,7 +5204,7 @@
       </w:rPr>
     </w:lvl>
   </w:abstractNum>
-  <w:abstractNum w:abstractNumId="13" w15:restartNumberingAfterBreak="0">
+  <w:abstractNum w:abstractNumId="14" w15:restartNumberingAfterBreak="0">
     <w:nsid w:val="76833F21"/>
     <w:multiLevelType w:val="multilevel"/>
     <w:tmpl w:val="529E0E7C"/>
@@ -4859,7 +5353,7 @@
       </w:rPr>
     </w:lvl>
   </w:abstractNum>
-  <w:abstractNum w:abstractNumId="14" w15:restartNumberingAfterBreak="0">
+  <w:abstractNum w:abstractNumId="15" w15:restartNumberingAfterBreak="0">
     <w:nsid w:val="7DB02CAC"/>
     <w:multiLevelType w:val="multilevel"/>
     <w:tmpl w:val="1BAC1F9A"/>
@@ -5012,46 +5506,49 @@
     <w:abstractNumId w:val="1"/>
   </w:num>
   <w:num w:numId="2" w16cid:durableId="447428416">
-    <w:abstractNumId w:val="9"/>
+    <w:abstractNumId w:val="10"/>
   </w:num>
   <w:num w:numId="3" w16cid:durableId="791561857">
-    <w:abstractNumId w:val="5"/>
+    <w:abstractNumId w:val="6"/>
   </w:num>
   <w:num w:numId="4" w16cid:durableId="1684628827">
-    <w:abstractNumId w:val="2"/>
+    <w:abstractNumId w:val="3"/>
   </w:num>
   <w:num w:numId="5" w16cid:durableId="230510680">
     <w:abstractNumId w:val="0"/>
   </w:num>
   <w:num w:numId="6" w16cid:durableId="1531147683">
+    <w:abstractNumId w:val="15"/>
+  </w:num>
+  <w:num w:numId="7" w16cid:durableId="137109092">
+    <w:abstractNumId w:val="9"/>
+  </w:num>
+  <w:num w:numId="8" w16cid:durableId="1081023142">
+    <w:abstractNumId w:val="5"/>
+  </w:num>
+  <w:num w:numId="9" w16cid:durableId="995188350">
+    <w:abstractNumId w:val="4"/>
+  </w:num>
+  <w:num w:numId="10" w16cid:durableId="122845641">
+    <w:abstractNumId w:val="8"/>
+  </w:num>
+  <w:num w:numId="11" w16cid:durableId="1239441340">
+    <w:abstractNumId w:val="11"/>
+  </w:num>
+  <w:num w:numId="12" w16cid:durableId="297106085">
     <w:abstractNumId w:val="14"/>
   </w:num>
-  <w:num w:numId="7" w16cid:durableId="137109092">
-    <w:abstractNumId w:val="8"/>
+  <w:num w:numId="13" w16cid:durableId="1205095112">
+    <w:abstractNumId w:val="13"/>
   </w:num>
-  <w:num w:numId="8" w16cid:durableId="1081023142">
-    <w:abstractNumId w:val="4"/>
+  <w:num w:numId="14" w16cid:durableId="1886285892">
+    <w:abstractNumId w:val="12"/>
   </w:num>
-  <w:num w:numId="9" w16cid:durableId="995188350">
-    <w:abstractNumId w:val="3"/>
-  </w:num>
-  <w:num w:numId="10" w16cid:durableId="122845641">
+  <w:num w:numId="15" w16cid:durableId="223949827">
     <w:abstractNumId w:val="7"/>
   </w:num>
-  <w:num w:numId="11" w16cid:durableId="1239441340">
-    <w:abstractNumId w:val="10"/>
-  </w:num>
-  <w:num w:numId="12" w16cid:durableId="297106085">
-    <w:abstractNumId w:val="13"/>
-  </w:num>
-  <w:num w:numId="13" w16cid:durableId="1205095112">
-    <w:abstractNumId w:val="12"/>
-  </w:num>
-  <w:num w:numId="14" w16cid:durableId="1886285892">
-    <w:abstractNumId w:val="11"/>
-  </w:num>
-  <w:num w:numId="15" w16cid:durableId="223949827">
-    <w:abstractNumId w:val="6"/>
+  <w:num w:numId="16" w16cid:durableId="2128160729">
+    <w:abstractNumId w:val="2"/>
   </w:num>
 </w:numbering>
 </file>

</xml_diff>